<commit_message>
Added some text to the doc.
</commit_message>
<xml_diff>
--- a/setup.docx
+++ b/setup.docx
@@ -26,7 +26,130 @@
     </w:p>
     <w:p>
       <w:pPr>
-        <w:rPr>
+        <w:pStyle w:val="Heading1"/>
+        <w:rPr>
+          <w:lang w:val="sv-SE"/>
+        </w:rPr>
+      </w:pPr>
+      <w:r>
+        <w:rPr>
+          <w:lang w:val="sv-SE"/>
+        </w:rPr>
+        <w:t>Förutsättningar</w:t>
+      </w:r>
+    </w:p>
+    <w:p>
+      <w:pPr>
+        <w:rPr>
+          <w:sz w:val="24"/>
+          <w:szCs w:val="24"/>
+          <w:lang w:val="sv-SE"/>
+        </w:rPr>
+      </w:pPr>
+      <w:r>
+        <w:rPr>
+          <w:sz w:val="24"/>
+          <w:szCs w:val="24"/>
+          <w:lang w:val="sv-SE"/>
+        </w:rPr>
+        <w:t xml:space="preserve">Meningen är att låta programmet kommunicera med en underliggande kompilerare. På det sättet räcker det att skriva kod i </w:t>
+      </w:r>
+      <w:proofErr w:type="spellStart"/>
+      <w:r>
+        <w:rPr>
+          <w:sz w:val="24"/>
+          <w:szCs w:val="24"/>
+          <w:lang w:val="sv-SE"/>
+        </w:rPr>
+        <w:t>appen</w:t>
+      </w:r>
+      <w:proofErr w:type="spellEnd"/>
+      <w:r>
+        <w:rPr>
+          <w:sz w:val="24"/>
+          <w:szCs w:val="24"/>
+          <w:lang w:val="sv-SE"/>
+        </w:rPr>
+        <w:t xml:space="preserve"> och sen när man sparar, som tex. i en </w:t>
+      </w:r>
+      <w:proofErr w:type="spellStart"/>
+      <w:r>
+        <w:rPr>
+          <w:sz w:val="24"/>
+          <w:szCs w:val="24"/>
+          <w:lang w:val="sv-SE"/>
+        </w:rPr>
+        <w:t>node</w:t>
+      </w:r>
+      <w:proofErr w:type="spellEnd"/>
+      <w:r>
+        <w:rPr>
+          <w:sz w:val="24"/>
+          <w:szCs w:val="24"/>
+          <w:lang w:val="sv-SE"/>
+        </w:rPr>
+        <w:t xml:space="preserve"> </w:t>
+      </w:r>
+      <w:proofErr w:type="spellStart"/>
+      <w:r>
+        <w:rPr>
+          <w:sz w:val="24"/>
+          <w:szCs w:val="24"/>
+          <w:lang w:val="sv-SE"/>
+        </w:rPr>
+        <w:t>app</w:t>
+      </w:r>
+      <w:proofErr w:type="spellEnd"/>
+      <w:r>
+        <w:rPr>
+          <w:sz w:val="24"/>
+          <w:szCs w:val="24"/>
+          <w:lang w:val="sv-SE"/>
+        </w:rPr>
+        <w:t xml:space="preserve">, så ska </w:t>
+      </w:r>
+      <w:proofErr w:type="spellStart"/>
+      <w:r>
+        <w:rPr>
+          <w:sz w:val="24"/>
+          <w:szCs w:val="24"/>
+          <w:lang w:val="sv-SE"/>
+        </w:rPr>
+        <w:t>appen</w:t>
+      </w:r>
+      <w:proofErr w:type="spellEnd"/>
+      <w:r>
+        <w:rPr>
+          <w:sz w:val="24"/>
+          <w:szCs w:val="24"/>
+          <w:lang w:val="sv-SE"/>
+        </w:rPr>
+        <w:t xml:space="preserve"> laddas om och man ser resultatet i ett fönster bredvid självaste live editorn.</w:t>
+      </w:r>
+    </w:p>
+    <w:p>
+      <w:pPr>
+        <w:rPr>
+          <w:sz w:val="24"/>
+          <w:szCs w:val="24"/>
+          <w:lang w:val="sv-SE"/>
+        </w:rPr>
+      </w:pPr>
+    </w:p>
+    <w:p>
+      <w:pPr>
+        <w:rPr>
+          <w:sz w:val="24"/>
+          <w:szCs w:val="24"/>
+          <w:lang w:val="sv-SE"/>
+        </w:rPr>
+      </w:pPr>
+    </w:p>
+    <w:p>
+      <w:pPr>
+        <w:rPr>
+          <w:sz w:val="24"/>
+          <w:szCs w:val="24"/>
           <w:lang w:val="sv-SE"/>
         </w:rPr>
       </w:pPr>

</xml_diff>

<commit_message>
Added node, express and nodemon.
</commit_message>
<xml_diff>
--- a/setup.docx
+++ b/setup.docx
@@ -13,16 +13,8 @@
         <w:rPr>
           <w:lang w:val="sv-SE"/>
         </w:rPr>
-        <w:t xml:space="preserve">Live </w:t>
-      </w:r>
-      <w:proofErr w:type="spellStart"/>
-      <w:r>
-        <w:rPr>
-          <w:lang w:val="sv-SE"/>
-        </w:rPr>
-        <w:t>Coder</w:t>
-      </w:r>
-      <w:proofErr w:type="spellEnd"/>
+        <w:t>Live Coder</w:t>
+      </w:r>
     </w:p>
     <w:p>
       <w:pPr>
@@ -52,103 +44,256 @@
           <w:szCs w:val="24"/>
           <w:lang w:val="sv-SE"/>
         </w:rPr>
-        <w:t xml:space="preserve">Meningen är att låta programmet kommunicera med en underliggande kompilerare. På det sättet räcker det att skriva kod i </w:t>
-      </w:r>
-      <w:proofErr w:type="spellStart"/>
-      <w:r>
-        <w:rPr>
-          <w:sz w:val="24"/>
-          <w:szCs w:val="24"/>
-          <w:lang w:val="sv-SE"/>
-        </w:rPr>
-        <w:t>appen</w:t>
-      </w:r>
-      <w:proofErr w:type="spellEnd"/>
-      <w:r>
-        <w:rPr>
-          <w:sz w:val="24"/>
-          <w:szCs w:val="24"/>
-          <w:lang w:val="sv-SE"/>
-        </w:rPr>
-        <w:t xml:space="preserve"> och sen när man sparar, som tex. i en </w:t>
-      </w:r>
-      <w:proofErr w:type="spellStart"/>
-      <w:r>
-        <w:rPr>
-          <w:sz w:val="24"/>
-          <w:szCs w:val="24"/>
-          <w:lang w:val="sv-SE"/>
-        </w:rPr>
-        <w:t>node</w:t>
-      </w:r>
-      <w:proofErr w:type="spellEnd"/>
-      <w:r>
-        <w:rPr>
-          <w:sz w:val="24"/>
-          <w:szCs w:val="24"/>
-          <w:lang w:val="sv-SE"/>
-        </w:rPr>
-        <w:t xml:space="preserve"> </w:t>
-      </w:r>
-      <w:proofErr w:type="spellStart"/>
-      <w:r>
-        <w:rPr>
-          <w:sz w:val="24"/>
-          <w:szCs w:val="24"/>
-          <w:lang w:val="sv-SE"/>
-        </w:rPr>
-        <w:t>app</w:t>
-      </w:r>
-      <w:proofErr w:type="spellEnd"/>
-      <w:r>
-        <w:rPr>
-          <w:sz w:val="24"/>
-          <w:szCs w:val="24"/>
-          <w:lang w:val="sv-SE"/>
-        </w:rPr>
-        <w:t xml:space="preserve">, så ska </w:t>
-      </w:r>
-      <w:proofErr w:type="spellStart"/>
-      <w:r>
-        <w:rPr>
-          <w:sz w:val="24"/>
-          <w:szCs w:val="24"/>
-          <w:lang w:val="sv-SE"/>
-        </w:rPr>
-        <w:t>appen</w:t>
-      </w:r>
-      <w:proofErr w:type="spellEnd"/>
-      <w:r>
-        <w:rPr>
-          <w:sz w:val="24"/>
-          <w:szCs w:val="24"/>
-          <w:lang w:val="sv-SE"/>
-        </w:rPr>
-        <w:t xml:space="preserve"> laddas om och man ser resultatet i ett fönster bredvid självaste live editorn.</w:t>
+        <w:t>Meningen är att låta programmet kommunicera med en underliggande kompilerare. På det sättet räcker det att skriva kod i appen och sen när man sparar, som tex. i en node app, så ska appen laddas om och man ser resultatet i ett fönster bredvid självaste live editorn.</w:t>
       </w:r>
     </w:p>
     <w:p>
       <w:pPr>
-        <w:rPr>
-          <w:sz w:val="24"/>
-          <w:szCs w:val="24"/>
-          <w:lang w:val="sv-SE"/>
-        </w:rPr>
-      </w:pPr>
+        <w:pStyle w:val="Heading1"/>
+        <w:rPr>
+          <w:lang w:val="sv-SE"/>
+        </w:rPr>
+      </w:pPr>
+      <w:r>
+        <w:rPr>
+          <w:lang w:val="sv-SE"/>
+        </w:rPr>
+        <w:t>Uppbyggnad</w:t>
+      </w:r>
     </w:p>
     <w:p>
       <w:pPr>
-        <w:rPr>
-          <w:sz w:val="24"/>
-          <w:szCs w:val="24"/>
-          <w:lang w:val="sv-SE"/>
-        </w:rPr>
-      </w:pPr>
+        <w:pStyle w:val="ListParagraph"/>
+        <w:numPr>
+          <w:ilvl w:val="0"/>
+          <w:numId w:val="3"/>
+        </w:numPr>
+        <w:rPr>
+          <w:lang w:val="sv-SE"/>
+        </w:rPr>
+      </w:pPr>
+      <w:r>
+        <w:rPr>
+          <w:lang w:val="sv-SE"/>
+        </w:rPr>
+        <w:t>Skapa en HTML sida som i början har ett textfält</w:t>
+      </w:r>
     </w:p>
     <w:p>
       <w:pPr>
-        <w:rPr>
-          <w:sz w:val="24"/>
+        <w:pStyle w:val="ListParagraph"/>
+        <w:numPr>
+          <w:ilvl w:val="1"/>
+          <w:numId w:val="3"/>
+        </w:numPr>
+        <w:rPr>
+          <w:lang w:val="sv-SE"/>
+        </w:rPr>
+      </w:pPr>
+      <w:r>
+        <w:rPr>
+          <w:lang w:val="sv-SE"/>
+        </w:rPr>
+        <w:t>n</w:t>
+      </w:r>
+      <w:r>
+        <w:rPr>
+          <w:lang w:val="sv-SE"/>
+        </w:rPr>
+        <w:t>är man skriver koden och sedan sparar</w:t>
+      </w:r>
+      <w:r>
+        <w:rPr>
+          <w:lang w:val="sv-SE"/>
+        </w:rPr>
+        <w:t xml:space="preserve"> detta fält</w:t>
+      </w:r>
+    </w:p>
+    <w:p>
+      <w:pPr>
+        <w:pStyle w:val="ListParagraph"/>
+        <w:numPr>
+          <w:ilvl w:val="2"/>
+          <w:numId w:val="3"/>
+        </w:numPr>
+        <w:rPr>
+          <w:lang w:val="sv-SE"/>
+        </w:rPr>
+      </w:pPr>
+      <w:r>
+        <w:rPr>
+          <w:lang w:val="sv-SE"/>
+        </w:rPr>
+        <w:t>kalla på APIt med texten man skrivit genom POST.</w:t>
+      </w:r>
+    </w:p>
+    <w:p>
+      <w:pPr>
+        <w:pStyle w:val="ListParagraph"/>
+        <w:numPr>
+          <w:ilvl w:val="2"/>
+          <w:numId w:val="3"/>
+        </w:numPr>
+        <w:rPr>
+          <w:lang w:val="sv-SE"/>
+        </w:rPr>
+      </w:pPr>
+      <w:r>
+        <w:rPr>
+          <w:lang w:val="sv-SE"/>
+        </w:rPr>
+        <w:t>I API:t</w:t>
+      </w:r>
+      <w:r>
+        <w:rPr>
+          <w:lang w:val="sv-SE"/>
+        </w:rPr>
+        <w:t>,</w:t>
+      </w:r>
+    </w:p>
+    <w:p>
+      <w:pPr>
+        <w:pStyle w:val="ListParagraph"/>
+        <w:numPr>
+          <w:ilvl w:val="3"/>
+          <w:numId w:val="3"/>
+        </w:numPr>
+        <w:rPr>
+          <w:szCs w:val="24"/>
+          <w:lang w:val="sv-SE"/>
+        </w:rPr>
+      </w:pPr>
+      <w:r>
+        <w:rPr>
+          <w:lang w:val="sv-SE"/>
+        </w:rPr>
+        <w:t>skapa en fil som tar emot texten</w:t>
+      </w:r>
+    </w:p>
+    <w:p>
+      <w:pPr>
+        <w:pStyle w:val="ListParagraph"/>
+        <w:numPr>
+          <w:ilvl w:val="4"/>
+          <w:numId w:val="3"/>
+        </w:numPr>
+        <w:rPr>
+          <w:szCs w:val="24"/>
+          <w:lang w:val="sv-SE"/>
+        </w:rPr>
+      </w:pPr>
+      <w:r>
+        <w:rPr>
+          <w:lang w:val="sv-SE"/>
+        </w:rPr>
+        <w:t>i denna fil spara texten</w:t>
+      </w:r>
+    </w:p>
+    <w:p>
+      <w:pPr>
+        <w:pStyle w:val="ListParagraph"/>
+        <w:numPr>
+          <w:ilvl w:val="3"/>
+          <w:numId w:val="3"/>
+        </w:numPr>
+        <w:rPr>
+          <w:szCs w:val="24"/>
+          <w:lang w:val="sv-SE"/>
+        </w:rPr>
+      </w:pPr>
+      <w:r>
+        <w:rPr>
+          <w:szCs w:val="24"/>
+          <w:lang w:val="sv-SE"/>
+        </w:rPr>
+        <w:t>exekvera filen genom ”php -f &lt;filnamn&gt;”</w:t>
+      </w:r>
+    </w:p>
+    <w:p>
+      <w:pPr>
+        <w:pStyle w:val="ListParagraph"/>
+        <w:numPr>
+          <w:ilvl w:val="4"/>
+          <w:numId w:val="3"/>
+        </w:numPr>
+        <w:rPr>
+          <w:szCs w:val="24"/>
+          <w:lang w:val="sv-SE"/>
+        </w:rPr>
+      </w:pPr>
+      <w:r>
+        <w:rPr>
+          <w:szCs w:val="24"/>
+          <w:lang w:val="sv-SE"/>
+        </w:rPr>
+        <w:t xml:space="preserve">skicka output </w:t>
+      </w:r>
+      <w:r>
+        <w:rPr>
+          <w:szCs w:val="24"/>
+          <w:lang w:val="sv-SE"/>
+        </w:rPr>
+        <w:t xml:space="preserve">ifrån kommandot ovan </w:t>
+      </w:r>
+      <w:r>
+        <w:rPr>
+          <w:szCs w:val="24"/>
+          <w:lang w:val="sv-SE"/>
+        </w:rPr>
+        <w:t>tillbaka till vyn.</w:t>
+      </w:r>
+    </w:p>
+    <w:p>
+      <w:pPr>
+        <w:rPr>
+          <w:szCs w:val="24"/>
+          <w:lang w:val="sv-SE"/>
+        </w:rPr>
+      </w:pPr>
+    </w:p>
+    <w:p>
+      <w:pPr>
+        <w:pStyle w:val="ListParagraph"/>
+        <w:numPr>
+          <w:ilvl w:val="0"/>
+          <w:numId w:val="4"/>
+        </w:numPr>
+        <w:rPr>
+          <w:szCs w:val="24"/>
+          <w:lang w:val="sv-SE"/>
+        </w:rPr>
+      </w:pPr>
+      <w:r>
+        <w:rPr>
+          <w:szCs w:val="24"/>
+          <w:lang w:val="sv-SE"/>
+        </w:rPr>
+        <w:t>testa genom curl först</w:t>
+      </w:r>
+    </w:p>
+    <w:p>
+      <w:pPr>
+        <w:pStyle w:val="ListParagraph"/>
+        <w:numPr>
+          <w:ilvl w:val="1"/>
+          <w:numId w:val="4"/>
+        </w:numPr>
+        <w:rPr>
+          <w:szCs w:val="24"/>
+          <w:lang w:val="sv-SE"/>
+        </w:rPr>
+      </w:pPr>
+      <w:r>
+        <w:rPr>
+          <w:szCs w:val="24"/>
+          <w:lang w:val="sv-SE"/>
+        </w:rPr>
+        <w:t>skicka till get</w:t>
+      </w:r>
+    </w:p>
+    <w:p>
+      <w:pPr>
+        <w:rPr>
           <w:szCs w:val="24"/>
           <w:lang w:val="sv-SE"/>
         </w:rPr>
@@ -162,6 +307,430 @@
     </w:sectPr>
   </w:body>
 </w:document>
+</file>
+
+<file path=word/numbering.xml><?xml version="1.0" encoding="utf-8"?>
+<w:numbering xmlns:wpc="http://schemas.microsoft.com/office/word/2010/wordprocessingCanvas" xmlns:cx="http://schemas.microsoft.com/office/drawing/2014/chartex" xmlns:cx1="http://schemas.microsoft.com/office/drawing/2015/9/8/chartex" xmlns:cx2="http://schemas.microsoft.com/office/drawing/2015/10/21/chartex" xmlns:cx3="http://schemas.microsoft.com/office/drawing/2016/5/9/chartex" xmlns:cx4="http://schemas.microsoft.com/office/drawing/2016/5/10/chartex" xmlns:cx5="http://schemas.microsoft.com/office/drawing/2016/5/11/chartex" xmlns:cx6="http://schemas.microsoft.com/office/drawing/2016/5/12/chartex" xmlns:cx7="http://schemas.microsoft.com/office/drawing/2016/5/13/chartex" xmlns:cx8="http://schemas.microsoft.com/office/drawing/2016/5/14/chartex" xmlns:mc="http://schemas.openxmlformats.org/markup-compatibility/2006" xmlns:aink="http://schemas.microsoft.com/office/drawing/2016/ink" xmlns:am3d="http://schemas.microsoft.com/office/drawing/2017/model3d" xmlns:o="urn:schemas-microsoft-com:office:office" xmlns:r="http://schemas.openxmlformats.org/officeDocument/2006/relationships" xmlns:m="http://schemas.openxmlformats.org/officeDocument/2006/math" xmlns:v="urn:schemas-microsoft-com:vml" xmlns:wp14="http://schemas.microsoft.com/office/word/2010/wordprocessingDrawing" xmlns:wp="http://schemas.openxmlformats.org/drawingml/2006/wordprocessingDrawing" xmlns:w10="urn:schemas-microsoft-com:office:word" xmlns:w="http://schemas.openxmlformats.org/wordprocessingml/2006/main" xmlns:w14="http://schemas.microsoft.com/office/word/2010/wordml" xmlns:w15="http://schemas.microsoft.com/office/word/2012/wordml" xmlns:w16cex="http://schemas.microsoft.com/office/word/2018/wordml/cex" xmlns:w16cid="http://schemas.microsoft.com/office/word/2016/wordml/cid" xmlns:w16="http://schemas.microsoft.com/office/word/2018/wordml" xmlns:w16sdtdh="http://schemas.microsoft.com/office/word/2020/wordml/sdtdatahash" xmlns:w16se="http://schemas.microsoft.com/office/word/2015/wordml/symex" xmlns:wpg="http://schemas.microsoft.com/office/word/2010/wordprocessingGroup" xmlns:wpi="http://schemas.microsoft.com/office/word/2010/wordprocessingInk" xmlns:wne="http://schemas.microsoft.com/office/word/2006/wordml" xmlns:wps="http://schemas.microsoft.com/office/word/2010/wordprocessingShape" mc:Ignorable="w14 w15 w16se w16cid w16 w16cex w16sdtdh wp14">
+  <w:abstractNum w:abstractNumId="0" w15:restartNumberingAfterBreak="0">
+    <w:nsid w:val="2F2A2868"/>
+    <w:multiLevelType w:val="multilevel"/>
+    <w:tmpl w:val="CF84A7B4"/>
+    <w:lvl w:ilvl="0">
+      <w:start w:val="1"/>
+      <w:numFmt w:val="decimal"/>
+      <w:suff w:val="space"/>
+      <w:lvlText w:val="%1."/>
+      <w:lvlJc w:val="left"/>
+      <w:pPr>
+        <w:ind w:left="340" w:hanging="56"/>
+      </w:pPr>
+      <w:rPr>
+        <w:rFonts w:hint="default"/>
+      </w:rPr>
+    </w:lvl>
+    <w:lvl w:ilvl="1">
+      <w:start w:val="1"/>
+      <w:numFmt w:val="decimal"/>
+      <w:suff w:val="space"/>
+      <w:lvlText w:val="%1.%2."/>
+      <w:lvlJc w:val="left"/>
+      <w:pPr>
+        <w:ind w:left="680" w:hanging="113"/>
+      </w:pPr>
+      <w:rPr>
+        <w:rFonts w:hint="default"/>
+      </w:rPr>
+    </w:lvl>
+    <w:lvl w:ilvl="2">
+      <w:start w:val="1"/>
+      <w:numFmt w:val="decimal"/>
+      <w:suff w:val="space"/>
+      <w:lvlText w:val="%1.%2.%3."/>
+      <w:lvlJc w:val="left"/>
+      <w:pPr>
+        <w:ind w:left="964" w:hanging="113"/>
+      </w:pPr>
+      <w:rPr>
+        <w:rFonts w:hint="default"/>
+      </w:rPr>
+    </w:lvl>
+    <w:lvl w:ilvl="3">
+      <w:start w:val="1"/>
+      <w:numFmt w:val="decimal"/>
+      <w:suff w:val="space"/>
+      <w:lvlText w:val="%1.%2.%3.%4."/>
+      <w:lvlJc w:val="left"/>
+      <w:pPr>
+        <w:ind w:left="1247" w:hanging="113"/>
+      </w:pPr>
+      <w:rPr>
+        <w:rFonts w:hint="default"/>
+      </w:rPr>
+    </w:lvl>
+    <w:lvl w:ilvl="4">
+      <w:start w:val="1"/>
+      <w:numFmt w:val="decimal"/>
+      <w:suff w:val="space"/>
+      <w:lvlText w:val="%1.%2.%3.%4.%5."/>
+      <w:lvlJc w:val="left"/>
+      <w:pPr>
+        <w:ind w:left="1474" w:hanging="56"/>
+      </w:pPr>
+      <w:rPr>
+        <w:rFonts w:hint="default"/>
+      </w:rPr>
+    </w:lvl>
+    <w:lvl w:ilvl="5">
+      <w:start w:val="1"/>
+      <w:numFmt w:val="decimal"/>
+      <w:suff w:val="space"/>
+      <w:lvlText w:val="%1.%2.%3.%4.%5.%6."/>
+      <w:lvlJc w:val="left"/>
+      <w:pPr>
+        <w:ind w:left="1758" w:hanging="57"/>
+      </w:pPr>
+      <w:rPr>
+        <w:rFonts w:hint="default"/>
+      </w:rPr>
+    </w:lvl>
+    <w:lvl w:ilvl="6">
+      <w:start w:val="1"/>
+      <w:numFmt w:val="decimal"/>
+      <w:lvlText w:val="%1.%2.%3.%4.%5.%6.%7."/>
+      <w:lvlJc w:val="left"/>
+      <w:pPr>
+        <w:ind w:left="3240" w:hanging="1080"/>
+      </w:pPr>
+      <w:rPr>
+        <w:rFonts w:hint="default"/>
+      </w:rPr>
+    </w:lvl>
+    <w:lvl w:ilvl="7">
+      <w:start w:val="1"/>
+      <w:numFmt w:val="decimal"/>
+      <w:lvlText w:val="%1.%2.%3.%4.%5.%6.%7.%8."/>
+      <w:lvlJc w:val="left"/>
+      <w:pPr>
+        <w:ind w:left="3744" w:hanging="1224"/>
+      </w:pPr>
+      <w:rPr>
+        <w:rFonts w:hint="default"/>
+      </w:rPr>
+    </w:lvl>
+    <w:lvl w:ilvl="8">
+      <w:start w:val="1"/>
+      <w:numFmt w:val="decimal"/>
+      <w:lvlText w:val="%1.%2.%3.%4.%5.%6.%7.%8.%9."/>
+      <w:lvlJc w:val="left"/>
+      <w:pPr>
+        <w:ind w:left="4320" w:hanging="1440"/>
+      </w:pPr>
+      <w:rPr>
+        <w:rFonts w:hint="default"/>
+      </w:rPr>
+    </w:lvl>
+  </w:abstractNum>
+  <w:abstractNum w:abstractNumId="1" w15:restartNumberingAfterBreak="0">
+    <w:nsid w:val="34E32282"/>
+    <w:multiLevelType w:val="hybridMultilevel"/>
+    <w:tmpl w:val="3442327A"/>
+    <w:lvl w:ilvl="0" w:tplc="041D000F">
+      <w:start w:val="1"/>
+      <w:numFmt w:val="decimal"/>
+      <w:lvlText w:val="%1."/>
+      <w:lvlJc w:val="left"/>
+      <w:pPr>
+        <w:ind w:left="720" w:hanging="360"/>
+      </w:pPr>
+    </w:lvl>
+    <w:lvl w:ilvl="1" w:tplc="041D0019">
+      <w:start w:val="1"/>
+      <w:numFmt w:val="lowerLetter"/>
+      <w:lvlText w:val="%2."/>
+      <w:lvlJc w:val="left"/>
+      <w:pPr>
+        <w:ind w:left="1440" w:hanging="360"/>
+      </w:pPr>
+    </w:lvl>
+    <w:lvl w:ilvl="2" w:tplc="041D001B">
+      <w:start w:val="1"/>
+      <w:numFmt w:val="lowerRoman"/>
+      <w:lvlText w:val="%3."/>
+      <w:lvlJc w:val="right"/>
+      <w:pPr>
+        <w:ind w:left="2160" w:hanging="180"/>
+      </w:pPr>
+    </w:lvl>
+    <w:lvl w:ilvl="3" w:tplc="041D000F" w:tentative="1">
+      <w:start w:val="1"/>
+      <w:numFmt w:val="decimal"/>
+      <w:lvlText w:val="%4."/>
+      <w:lvlJc w:val="left"/>
+      <w:pPr>
+        <w:ind w:left="2880" w:hanging="360"/>
+      </w:pPr>
+    </w:lvl>
+    <w:lvl w:ilvl="4" w:tplc="041D0019" w:tentative="1">
+      <w:start w:val="1"/>
+      <w:numFmt w:val="lowerLetter"/>
+      <w:lvlText w:val="%5."/>
+      <w:lvlJc w:val="left"/>
+      <w:pPr>
+        <w:ind w:left="3600" w:hanging="360"/>
+      </w:pPr>
+    </w:lvl>
+    <w:lvl w:ilvl="5" w:tplc="041D001B" w:tentative="1">
+      <w:start w:val="1"/>
+      <w:numFmt w:val="lowerRoman"/>
+      <w:lvlText w:val="%6."/>
+      <w:lvlJc w:val="right"/>
+      <w:pPr>
+        <w:ind w:left="4320" w:hanging="180"/>
+      </w:pPr>
+    </w:lvl>
+    <w:lvl w:ilvl="6" w:tplc="041D000F" w:tentative="1">
+      <w:start w:val="1"/>
+      <w:numFmt w:val="decimal"/>
+      <w:lvlText w:val="%7."/>
+      <w:lvlJc w:val="left"/>
+      <w:pPr>
+        <w:ind w:left="5040" w:hanging="360"/>
+      </w:pPr>
+    </w:lvl>
+    <w:lvl w:ilvl="7" w:tplc="041D0019" w:tentative="1">
+      <w:start w:val="1"/>
+      <w:numFmt w:val="lowerLetter"/>
+      <w:lvlText w:val="%8."/>
+      <w:lvlJc w:val="left"/>
+      <w:pPr>
+        <w:ind w:left="5760" w:hanging="360"/>
+      </w:pPr>
+    </w:lvl>
+    <w:lvl w:ilvl="8" w:tplc="041D001B" w:tentative="1">
+      <w:start w:val="1"/>
+      <w:numFmt w:val="lowerRoman"/>
+      <w:lvlText w:val="%9."/>
+      <w:lvlJc w:val="right"/>
+      <w:pPr>
+        <w:ind w:left="6480" w:hanging="180"/>
+      </w:pPr>
+    </w:lvl>
+  </w:abstractNum>
+  <w:abstractNum w:abstractNumId="2" w15:restartNumberingAfterBreak="0">
+    <w:nsid w:val="35EB2CAD"/>
+    <w:multiLevelType w:val="hybridMultilevel"/>
+    <w:tmpl w:val="A5F2ABF6"/>
+    <w:lvl w:ilvl="0" w:tplc="041D000F">
+      <w:start w:val="1"/>
+      <w:numFmt w:val="decimal"/>
+      <w:lvlText w:val="%1."/>
+      <w:lvlJc w:val="left"/>
+      <w:pPr>
+        <w:ind w:left="360" w:hanging="360"/>
+      </w:pPr>
+      <w:rPr>
+        <w:rFonts w:hint="default"/>
+      </w:rPr>
+    </w:lvl>
+    <w:lvl w:ilvl="1" w:tplc="041D0019">
+      <w:start w:val="1"/>
+      <w:numFmt w:val="lowerLetter"/>
+      <w:lvlText w:val="%2."/>
+      <w:lvlJc w:val="left"/>
+      <w:pPr>
+        <w:ind w:left="1080" w:hanging="360"/>
+      </w:pPr>
+    </w:lvl>
+    <w:lvl w:ilvl="2" w:tplc="041D001B" w:tentative="1">
+      <w:start w:val="1"/>
+      <w:numFmt w:val="lowerRoman"/>
+      <w:lvlText w:val="%3."/>
+      <w:lvlJc w:val="right"/>
+      <w:pPr>
+        <w:ind w:left="1800" w:hanging="180"/>
+      </w:pPr>
+    </w:lvl>
+    <w:lvl w:ilvl="3" w:tplc="041D000F" w:tentative="1">
+      <w:start w:val="1"/>
+      <w:numFmt w:val="decimal"/>
+      <w:lvlText w:val="%4."/>
+      <w:lvlJc w:val="left"/>
+      <w:pPr>
+        <w:ind w:left="2520" w:hanging="360"/>
+      </w:pPr>
+    </w:lvl>
+    <w:lvl w:ilvl="4" w:tplc="041D0019" w:tentative="1">
+      <w:start w:val="1"/>
+      <w:numFmt w:val="lowerLetter"/>
+      <w:lvlText w:val="%5."/>
+      <w:lvlJc w:val="left"/>
+      <w:pPr>
+        <w:ind w:left="3240" w:hanging="360"/>
+      </w:pPr>
+    </w:lvl>
+    <w:lvl w:ilvl="5" w:tplc="041D001B" w:tentative="1">
+      <w:start w:val="1"/>
+      <w:numFmt w:val="lowerRoman"/>
+      <w:lvlText w:val="%6."/>
+      <w:lvlJc w:val="right"/>
+      <w:pPr>
+        <w:ind w:left="3960" w:hanging="180"/>
+      </w:pPr>
+    </w:lvl>
+    <w:lvl w:ilvl="6" w:tplc="041D000F" w:tentative="1">
+      <w:start w:val="1"/>
+      <w:numFmt w:val="decimal"/>
+      <w:lvlText w:val="%7."/>
+      <w:lvlJc w:val="left"/>
+      <w:pPr>
+        <w:ind w:left="4680" w:hanging="360"/>
+      </w:pPr>
+    </w:lvl>
+    <w:lvl w:ilvl="7" w:tplc="041D0019" w:tentative="1">
+      <w:start w:val="1"/>
+      <w:numFmt w:val="lowerLetter"/>
+      <w:lvlText w:val="%8."/>
+      <w:lvlJc w:val="left"/>
+      <w:pPr>
+        <w:ind w:left="5400" w:hanging="360"/>
+      </w:pPr>
+    </w:lvl>
+    <w:lvl w:ilvl="8" w:tplc="041D001B" w:tentative="1">
+      <w:start w:val="1"/>
+      <w:numFmt w:val="lowerRoman"/>
+      <w:lvlText w:val="%9."/>
+      <w:lvlJc w:val="right"/>
+      <w:pPr>
+        <w:ind w:left="6120" w:hanging="180"/>
+      </w:pPr>
+    </w:lvl>
+  </w:abstractNum>
+  <w:abstractNum w:abstractNumId="3" w15:restartNumberingAfterBreak="0">
+    <w:nsid w:val="4FD272AB"/>
+    <w:multiLevelType w:val="multilevel"/>
+    <w:tmpl w:val="FA0E9EDC"/>
+    <w:lvl w:ilvl="0">
+      <w:start w:val="1"/>
+      <w:numFmt w:val="decimal"/>
+      <w:lvlText w:val="%1."/>
+      <w:lvlJc w:val="left"/>
+      <w:pPr>
+        <w:ind w:left="284" w:hanging="284"/>
+      </w:pPr>
+      <w:rPr>
+        <w:rFonts w:hint="default"/>
+      </w:rPr>
+    </w:lvl>
+    <w:lvl w:ilvl="1">
+      <w:start w:val="1"/>
+      <w:numFmt w:val="decimal"/>
+      <w:lvlText w:val="%1.%2."/>
+      <w:lvlJc w:val="left"/>
+      <w:pPr>
+        <w:ind w:left="567" w:hanging="283"/>
+      </w:pPr>
+      <w:rPr>
+        <w:rFonts w:hint="default"/>
+      </w:rPr>
+    </w:lvl>
+    <w:lvl w:ilvl="2">
+      <w:start w:val="1"/>
+      <w:numFmt w:val="decimal"/>
+      <w:lvlText w:val="%1.%2.%3."/>
+      <w:lvlJc w:val="left"/>
+      <w:pPr>
+        <w:ind w:left="567" w:firstLine="0"/>
+      </w:pPr>
+      <w:rPr>
+        <w:rFonts w:hint="default"/>
+      </w:rPr>
+    </w:lvl>
+    <w:lvl w:ilvl="3">
+      <w:start w:val="1"/>
+      <w:numFmt w:val="decimal"/>
+      <w:lvlText w:val="%1.%2.%3.%4."/>
+      <w:lvlJc w:val="left"/>
+      <w:pPr>
+        <w:ind w:left="1728" w:hanging="648"/>
+      </w:pPr>
+      <w:rPr>
+        <w:rFonts w:hint="default"/>
+      </w:rPr>
+    </w:lvl>
+    <w:lvl w:ilvl="4">
+      <w:start w:val="1"/>
+      <w:numFmt w:val="decimal"/>
+      <w:lvlText w:val="%1.%2.%3.%4.%5."/>
+      <w:lvlJc w:val="left"/>
+      <w:pPr>
+        <w:ind w:left="2232" w:hanging="792"/>
+      </w:pPr>
+      <w:rPr>
+        <w:rFonts w:hint="default"/>
+      </w:rPr>
+    </w:lvl>
+    <w:lvl w:ilvl="5">
+      <w:start w:val="1"/>
+      <w:numFmt w:val="decimal"/>
+      <w:lvlText w:val="%1.%2.%3.%4.%5.%6."/>
+      <w:lvlJc w:val="left"/>
+      <w:pPr>
+        <w:ind w:left="2736" w:hanging="936"/>
+      </w:pPr>
+      <w:rPr>
+        <w:rFonts w:hint="default"/>
+      </w:rPr>
+    </w:lvl>
+    <w:lvl w:ilvl="6">
+      <w:start w:val="1"/>
+      <w:numFmt w:val="decimal"/>
+      <w:lvlText w:val="%1.%2.%3.%4.%5.%6.%7."/>
+      <w:lvlJc w:val="left"/>
+      <w:pPr>
+        <w:ind w:left="3240" w:hanging="1080"/>
+      </w:pPr>
+      <w:rPr>
+        <w:rFonts w:hint="default"/>
+      </w:rPr>
+    </w:lvl>
+    <w:lvl w:ilvl="7">
+      <w:start w:val="1"/>
+      <w:numFmt w:val="decimal"/>
+      <w:lvlText w:val="%1.%2.%3.%4.%5.%6.%7.%8."/>
+      <w:lvlJc w:val="left"/>
+      <w:pPr>
+        <w:ind w:left="3744" w:hanging="1224"/>
+      </w:pPr>
+      <w:rPr>
+        <w:rFonts w:hint="default"/>
+      </w:rPr>
+    </w:lvl>
+    <w:lvl w:ilvl="8">
+      <w:start w:val="1"/>
+      <w:numFmt w:val="decimal"/>
+      <w:lvlText w:val="%1.%2.%3.%4.%5.%6.%7.%8.%9."/>
+      <w:lvlJc w:val="left"/>
+      <w:pPr>
+        <w:ind w:left="4320" w:hanging="1440"/>
+      </w:pPr>
+      <w:rPr>
+        <w:rFonts w:hint="default"/>
+      </w:rPr>
+    </w:lvl>
+  </w:abstractNum>
+  <w:num w:numId="1">
+    <w:abstractNumId w:val="1"/>
+  </w:num>
+  <w:num w:numId="2">
+    <w:abstractNumId w:val="3"/>
+  </w:num>
+  <w:num w:numId="3">
+    <w:abstractNumId w:val="0"/>
+  </w:num>
+  <w:num w:numId="4">
+    <w:abstractNumId w:val="2"/>
+  </w:num>
+</w:numbering>
 </file>
 
 <file path=word/styles.xml><?xml version="1.0" encoding="utf-8"?>
@@ -658,6 +1227,20 @@
       <w:szCs w:val="56"/>
     </w:rPr>
   </w:style>
+  <w:style w:type="paragraph" w:styleId="ListParagraph">
+    <w:name w:val="List Paragraph"/>
+    <w:basedOn w:val="Normal"/>
+    <w:uiPriority w:val="34"/>
+    <w:qFormat/>
+    <w:rsid w:val="00C31B1E"/>
+    <w:pPr>
+      <w:ind w:left="720"/>
+      <w:contextualSpacing/>
+    </w:pPr>
+    <w:rPr>
+      <w:sz w:val="24"/>
+    </w:rPr>
+  </w:style>
 </w:styles>
 </file>
 

</xml_diff>